<commit_message>
new push of presentation script
</commit_message>
<xml_diff>
--- a/Presentation Script.docx
+++ b/Presentation Script.docx
@@ -22,405 +22,463 @@
           <w:b/>
           <w:bCs/>
         </w:rPr>
+        <w:t>/Introduction - Tremaine</w:t>
+      </w:r>
+    </w:p>
+    <w:p>
+      <w:r>
+        <w:t xml:space="preserve">Business Problem: </w:t>
+      </w:r>
+      <w:r>
+        <w:t xml:space="preserve">American University is eager to improve the cost per enrollment by minimizing spending and maximizing </w:t>
+      </w:r>
+      <w:r>
+        <w:t>enrollment</w:t>
+      </w:r>
+      <w:r>
+        <w:t>.</w:t>
+      </w:r>
+    </w:p>
+    <w:p>
+      <w:r>
+        <w:t>Key Figures:</w:t>
+      </w:r>
+    </w:p>
+    <w:p>
+      <w:pPr>
+        <w:pStyle w:val="ListParagraph"/>
+        <w:numPr>
+          <w:ilvl w:val="0"/>
+          <w:numId w:val="1"/>
+        </w:numPr>
+      </w:pPr>
+      <w:r>
+        <w:t>What is the current cost per enroll?</w:t>
+      </w:r>
+    </w:p>
+    <w:p>
+      <w:pPr>
+        <w:pStyle w:val="ListParagraph"/>
+        <w:numPr>
+          <w:ilvl w:val="0"/>
+          <w:numId w:val="1"/>
+        </w:numPr>
+      </w:pPr>
+      <w:r>
+        <w:t>What is the current spending by sources?</w:t>
+      </w:r>
+    </w:p>
+    <w:p>
+      <w:pPr>
+        <w:pStyle w:val="ListParagraph"/>
+        <w:numPr>
+          <w:ilvl w:val="0"/>
+          <w:numId w:val="1"/>
+        </w:numPr>
+      </w:pPr>
+      <w:r>
+        <w:t>What is the enrollment based on sources?</w:t>
+      </w:r>
+    </w:p>
+    <w:p>
+      <w:r>
+        <w:t>Team Introductions:</w:t>
+      </w:r>
+    </w:p>
+    <w:p>
+      <w:pPr>
+        <w:pStyle w:val="ListParagraph"/>
+        <w:numPr>
+          <w:ilvl w:val="0"/>
+          <w:numId w:val="1"/>
+        </w:numPr>
+        <w:rPr>
+          <w:b/>
+          <w:bCs/>
+        </w:rPr>
+      </w:pPr>
+      <w:r>
+        <w:t>Include headshots</w:t>
+      </w:r>
+    </w:p>
+    <w:p>
+      <w:pPr>
+        <w:rPr>
+          <w:b/>
+          <w:bCs/>
+        </w:rPr>
+      </w:pPr>
+      <w:r>
+        <w:rPr>
+          <w:b/>
+          <w:bCs/>
+        </w:rPr>
+        <w:t>Rising Action (Description and walk-through of analysis)</w:t>
+      </w:r>
+    </w:p>
+    <w:p>
+      <w:pPr>
+        <w:rPr>
+          <w:b/>
+          <w:bCs/>
+        </w:rPr>
+      </w:pPr>
+      <w:r>
+        <w:rPr>
+          <w:b/>
+          <w:bCs/>
+        </w:rPr>
+        <w:t>Attributes of a Lead</w:t>
+      </w:r>
+      <w:r>
+        <w:rPr>
+          <w:b/>
+          <w:bCs/>
+        </w:rPr>
+        <w:t xml:space="preserve"> - </w:t>
+      </w:r>
+      <w:proofErr w:type="spellStart"/>
+      <w:r>
+        <w:rPr>
+          <w:b/>
+          <w:bCs/>
+        </w:rPr>
+        <w:t>Xiaolin</w:t>
+      </w:r>
+      <w:proofErr w:type="spellEnd"/>
+    </w:p>
+    <w:p>
+      <w:pPr>
+        <w:pStyle w:val="ListParagraph"/>
+        <w:numPr>
+          <w:ilvl w:val="0"/>
+          <w:numId w:val="1"/>
+        </w:numPr>
+      </w:pPr>
+      <w:r>
+        <w:t>Age x CPE</w:t>
+      </w:r>
+    </w:p>
+    <w:p>
+      <w:pPr>
+        <w:pStyle w:val="ListParagraph"/>
+        <w:numPr>
+          <w:ilvl w:val="1"/>
+          <w:numId w:val="1"/>
+        </w:numPr>
+      </w:pPr>
+      <w:r>
+        <w:t>Leads between 22-34 have better CPE and higher enrollments</w:t>
+      </w:r>
+    </w:p>
+    <w:p>
+      <w:pPr>
+        <w:pStyle w:val="ListParagraph"/>
+        <w:numPr>
+          <w:ilvl w:val="0"/>
+          <w:numId w:val="1"/>
+        </w:numPr>
+      </w:pPr>
+      <w:r>
+        <w:t>Education x CPE</w:t>
+      </w:r>
+    </w:p>
+    <w:p>
+      <w:pPr>
+        <w:pStyle w:val="ListParagraph"/>
+        <w:numPr>
+          <w:ilvl w:val="0"/>
+          <w:numId w:val="1"/>
+        </w:numPr>
+      </w:pPr>
+      <w:r>
+        <w:t>Gender x CPE</w:t>
+      </w:r>
+    </w:p>
+    <w:p>
+      <w:pPr>
+        <w:pStyle w:val="ListParagraph"/>
+        <w:numPr>
+          <w:ilvl w:val="0"/>
+          <w:numId w:val="1"/>
+        </w:numPr>
+      </w:pPr>
+      <w:r>
+        <w:t>GPA x CPE</w:t>
+      </w:r>
+      <w:r>
+        <w:t xml:space="preserve"> </w:t>
+      </w:r>
+    </w:p>
+    <w:p>
+      <w:pPr>
+        <w:pStyle w:val="ListParagraph"/>
+        <w:numPr>
+          <w:ilvl w:val="0"/>
+          <w:numId w:val="1"/>
+        </w:numPr>
+      </w:pPr>
+      <w:r>
+        <w:t>GRE x CPE</w:t>
+      </w:r>
+    </w:p>
+    <w:p>
+      <w:pPr>
+        <w:rPr>
+          <w:b/>
+          <w:bCs/>
+        </w:rPr>
+      </w:pPr>
+      <w:r>
+        <w:rPr>
+          <w:b/>
+          <w:bCs/>
+        </w:rPr>
+        <w:t>Cost per Enrollment by Sources</w:t>
+      </w:r>
+      <w:r>
+        <w:rPr>
+          <w:b/>
+          <w:bCs/>
+        </w:rPr>
+        <w:t xml:space="preserve"> - Shijin</w:t>
+      </w:r>
+    </w:p>
+    <w:p>
+      <w:pPr>
+        <w:pStyle w:val="ListParagraph"/>
+        <w:numPr>
+          <w:ilvl w:val="0"/>
+          <w:numId w:val="1"/>
+        </w:numPr>
+      </w:pPr>
+      <w:r>
+        <w:t>Trending CPE over time</w:t>
+      </w:r>
+    </w:p>
+    <w:p>
+      <w:pPr>
+        <w:pStyle w:val="ListParagraph"/>
+        <w:numPr>
+          <w:ilvl w:val="0"/>
+          <w:numId w:val="1"/>
+        </w:numPr>
+      </w:pPr>
+      <w:r>
+        <w:t xml:space="preserve">CPE x Lead Sources </w:t>
+      </w:r>
+      <w:proofErr w:type="spellStart"/>
+      <w:r>
+        <w:t>Nrw</w:t>
+      </w:r>
+      <w:proofErr w:type="spellEnd"/>
+    </w:p>
+    <w:p>
+      <w:pPr>
+        <w:pStyle w:val="ListParagraph"/>
+        <w:numPr>
+          <w:ilvl w:val="0"/>
+          <w:numId w:val="1"/>
+        </w:numPr>
+      </w:pPr>
+      <w:r>
+        <w:t xml:space="preserve">CPE x Lead Sources x </w:t>
+      </w:r>
+      <w:proofErr w:type="spellStart"/>
+      <w:r>
+        <w:t>Domestic.Intl</w:t>
+      </w:r>
+      <w:proofErr w:type="spellEnd"/>
+    </w:p>
+    <w:p>
+      <w:pPr>
+        <w:pStyle w:val="ListParagraph"/>
+        <w:numPr>
+          <w:ilvl w:val="0"/>
+          <w:numId w:val="1"/>
+        </w:numPr>
+      </w:pPr>
+      <w:r>
+        <w:t>CPE x Lead Sources x Lead Attributes</w:t>
+      </w:r>
+    </w:p>
+    <w:p/>
+    <w:p>
+      <w:pPr>
+        <w:rPr>
+          <w:b/>
+          <w:bCs/>
+        </w:rPr>
+      </w:pPr>
+      <w:r>
+        <w:rPr>
+          <w:b/>
+          <w:bCs/>
+        </w:rPr>
+        <w:t>Cost per Enrollment by Geography</w:t>
+      </w:r>
+      <w:r>
+        <w:rPr>
+          <w:b/>
+          <w:bCs/>
+        </w:rPr>
+        <w:t xml:space="preserve"> - </w:t>
+      </w:r>
+      <w:proofErr w:type="spellStart"/>
+      <w:r>
+        <w:rPr>
+          <w:b/>
+          <w:bCs/>
+        </w:rPr>
+        <w:t>Badr</w:t>
+      </w:r>
+      <w:proofErr w:type="spellEnd"/>
+    </w:p>
+    <w:p>
+      <w:pPr>
+        <w:pStyle w:val="ListParagraph"/>
+        <w:numPr>
+          <w:ilvl w:val="0"/>
+          <w:numId w:val="1"/>
+        </w:numPr>
+      </w:pPr>
+      <w:r>
+        <w:t xml:space="preserve">CPE x </w:t>
+      </w:r>
+      <w:proofErr w:type="spellStart"/>
+      <w:r>
+        <w:t>Domestic.Intl</w:t>
+      </w:r>
+      <w:proofErr w:type="spellEnd"/>
+    </w:p>
+    <w:p>
+      <w:pPr>
+        <w:pStyle w:val="ListParagraph"/>
+        <w:numPr>
+          <w:ilvl w:val="0"/>
+          <w:numId w:val="1"/>
+        </w:numPr>
+      </w:pPr>
+      <w:r>
+        <w:t>CPE x State</w:t>
+      </w:r>
+    </w:p>
+    <w:p>
+      <w:pPr>
+        <w:pStyle w:val="ListParagraph"/>
+        <w:numPr>
+          <w:ilvl w:val="0"/>
+          <w:numId w:val="1"/>
+        </w:numPr>
+      </w:pPr>
+      <w:r>
+        <w:t>CPE x State x Sources</w:t>
+      </w:r>
+    </w:p>
+    <w:p>
+      <w:pPr>
+        <w:pStyle w:val="ListParagraph"/>
+        <w:numPr>
+          <w:ilvl w:val="0"/>
+          <w:numId w:val="1"/>
+        </w:numPr>
+      </w:pPr>
+      <w:r>
+        <w:t>CPE x State x Lead Attributes</w:t>
+      </w:r>
+    </w:p>
+    <w:p/>
+    <w:p/>
+    <w:p>
+      <w:pPr>
+        <w:rPr>
+          <w:b/>
+          <w:bCs/>
+        </w:rPr>
+      </w:pPr>
+      <w:r>
+        <w:rPr>
+          <w:b/>
+          <w:bCs/>
+        </w:rPr>
+        <w:t>Climax (Description of findings)</w:t>
+      </w:r>
+      <w:r>
+        <w:rPr>
+          <w:b/>
+          <w:bCs/>
+        </w:rPr>
+        <w:t xml:space="preserve"> - Victor</w:t>
+      </w:r>
+    </w:p>
+    <w:p>
+      <w:pPr>
+        <w:pStyle w:val="ListParagraph"/>
+        <w:numPr>
+          <w:ilvl w:val="0"/>
+          <w:numId w:val="1"/>
+        </w:numPr>
+      </w:pPr>
+      <w:r>
+        <w:t>Summary of Attributes of Lead</w:t>
+      </w:r>
+    </w:p>
+    <w:p>
+      <w:pPr>
+        <w:pStyle w:val="ListParagraph"/>
+        <w:numPr>
+          <w:ilvl w:val="0"/>
+          <w:numId w:val="1"/>
+        </w:numPr>
+      </w:pPr>
+      <w:r>
+        <w:t>Summary of Cost per Enrollment by Sources</w:t>
+      </w:r>
+    </w:p>
+    <w:p>
+      <w:pPr>
+        <w:pStyle w:val="ListParagraph"/>
+        <w:numPr>
+          <w:ilvl w:val="0"/>
+          <w:numId w:val="1"/>
+        </w:numPr>
+      </w:pPr>
+      <w:r>
+        <w:t>Cost per Enrollment by Geography</w:t>
+      </w:r>
+    </w:p>
+    <w:p>
+      <w:pPr>
+        <w:rPr>
+          <w:b/>
+          <w:bCs/>
+        </w:rPr>
+      </w:pPr>
+      <w:r>
+        <w:rPr>
+          <w:b/>
+          <w:bCs/>
+        </w:rPr>
+        <w:lastRenderedPageBreak/>
+        <w:t>Falling Action (Summary of impacts to the business from findings)</w:t>
+      </w:r>
+      <w:r>
+        <w:rPr>
+          <w:b/>
+          <w:bCs/>
+        </w:rPr>
         <w:t xml:space="preserve"> - Tremaine</w:t>
       </w:r>
     </w:p>
     <w:p>
-      <w:r>
-        <w:t xml:space="preserve">Business Problem: </w:t>
-      </w:r>
-      <w:r>
-        <w:t>American University is eager to improve the cost per enrollment by minimizing spending and maximizing enrolllment.</w:t>
-      </w:r>
-    </w:p>
-    <w:p>
-      <w:r>
-        <w:t>Key Figures:</w:t>
-      </w:r>
-    </w:p>
-    <w:p>
-      <w:pPr>
-        <w:pStyle w:val="ListParagraph"/>
-        <w:numPr>
-          <w:ilvl w:val="0"/>
-          <w:numId w:val="1"/>
-        </w:numPr>
-      </w:pPr>
-      <w:r>
-        <w:t>What is the current cost per enroll?</w:t>
-      </w:r>
-    </w:p>
-    <w:p>
-      <w:pPr>
-        <w:pStyle w:val="ListParagraph"/>
-        <w:numPr>
-          <w:ilvl w:val="0"/>
-          <w:numId w:val="1"/>
-        </w:numPr>
-      </w:pPr>
-      <w:r>
-        <w:t>What is the current spending by sources?</w:t>
-      </w:r>
-    </w:p>
-    <w:p>
-      <w:pPr>
-        <w:pStyle w:val="ListParagraph"/>
-        <w:numPr>
-          <w:ilvl w:val="0"/>
-          <w:numId w:val="1"/>
-        </w:numPr>
-      </w:pPr>
-      <w:r>
-        <w:t>What is the enrollment based on sources?</w:t>
-      </w:r>
-    </w:p>
-    <w:p>
-      <w:pPr>
-        <w:rPr>
-          <w:b/>
-          <w:bCs/>
-        </w:rPr>
-      </w:pPr>
-    </w:p>
-    <w:p>
-      <w:pPr>
-        <w:rPr>
-          <w:b/>
-          <w:bCs/>
-        </w:rPr>
-      </w:pPr>
-      <w:r>
-        <w:rPr>
-          <w:b/>
-          <w:bCs/>
-        </w:rPr>
-        <w:t>Rising Action (Description and walk-through of analysis)</w:t>
-      </w:r>
-    </w:p>
-    <w:p>
-      <w:pPr>
-        <w:rPr>
-          <w:b/>
-          <w:bCs/>
-        </w:rPr>
-      </w:pPr>
-      <w:r>
-        <w:rPr>
-          <w:b/>
-          <w:bCs/>
-        </w:rPr>
-        <w:t>Attributes of a Lead</w:t>
-      </w:r>
-    </w:p>
-    <w:p>
-      <w:pPr>
-        <w:pStyle w:val="ListParagraph"/>
-        <w:numPr>
-          <w:ilvl w:val="0"/>
-          <w:numId w:val="1"/>
-        </w:numPr>
-      </w:pPr>
-      <w:r>
-        <w:t>Age x CPE</w:t>
-      </w:r>
-      <w:r>
-        <w:t xml:space="preserve"> - Tremaine</w:t>
-      </w:r>
-    </w:p>
-    <w:p>
-      <w:pPr>
-        <w:pStyle w:val="ListParagraph"/>
-        <w:numPr>
-          <w:ilvl w:val="0"/>
-          <w:numId w:val="1"/>
-        </w:numPr>
-      </w:pPr>
-      <w:r>
-        <w:t>Education x CPE</w:t>
-      </w:r>
-      <w:r>
-        <w:t xml:space="preserve"> - Xiaolin</w:t>
-      </w:r>
-    </w:p>
-    <w:p>
-      <w:pPr>
-        <w:pStyle w:val="ListParagraph"/>
-        <w:numPr>
-          <w:ilvl w:val="0"/>
-          <w:numId w:val="1"/>
-        </w:numPr>
-      </w:pPr>
-      <w:r>
-        <w:t>Gender x CPE</w:t>
-      </w:r>
-      <w:r>
-        <w:t xml:space="preserve"> - Xiaolin</w:t>
-      </w:r>
-    </w:p>
-    <w:p>
-      <w:pPr>
-        <w:pStyle w:val="ListParagraph"/>
-        <w:numPr>
-          <w:ilvl w:val="0"/>
-          <w:numId w:val="1"/>
-        </w:numPr>
-      </w:pPr>
-      <w:r>
-        <w:t>GPA x CPE</w:t>
-      </w:r>
-      <w:r>
-        <w:t xml:space="preserve"> – Tremaine </w:t>
-      </w:r>
-    </w:p>
-    <w:p>
-      <w:pPr>
-        <w:pStyle w:val="ListParagraph"/>
-        <w:numPr>
-          <w:ilvl w:val="0"/>
-          <w:numId w:val="1"/>
-        </w:numPr>
-      </w:pPr>
-      <w:r>
-        <w:t>GRE x CPE</w:t>
-      </w:r>
-      <w:r>
-        <w:t xml:space="preserve"> - Tremaine</w:t>
-      </w:r>
-    </w:p>
-    <w:p>
-      <w:pPr>
-        <w:rPr>
-          <w:b/>
-          <w:bCs/>
-        </w:rPr>
-      </w:pPr>
-      <w:r>
-        <w:rPr>
-          <w:b/>
-          <w:bCs/>
-        </w:rPr>
-        <w:t>Cost per Enrollment by Sources</w:t>
-      </w:r>
-      <w:r>
-        <w:rPr>
-          <w:b/>
-          <w:bCs/>
-        </w:rPr>
-        <w:t xml:space="preserve"> - Shijin</w:t>
-      </w:r>
-    </w:p>
-    <w:p>
-      <w:pPr>
-        <w:pStyle w:val="ListParagraph"/>
-        <w:numPr>
-          <w:ilvl w:val="0"/>
-          <w:numId w:val="1"/>
-        </w:numPr>
-      </w:pPr>
-      <w:r>
-        <w:t>Trending CPE over time</w:t>
-      </w:r>
-    </w:p>
-    <w:p>
-      <w:pPr>
-        <w:pStyle w:val="ListParagraph"/>
-        <w:numPr>
-          <w:ilvl w:val="0"/>
-          <w:numId w:val="1"/>
-        </w:numPr>
-      </w:pPr>
-      <w:r>
-        <w:t>CPE x Lead Sources Nrw</w:t>
-      </w:r>
-    </w:p>
-    <w:p>
-      <w:pPr>
-        <w:pStyle w:val="ListParagraph"/>
-        <w:numPr>
-          <w:ilvl w:val="0"/>
-          <w:numId w:val="1"/>
-        </w:numPr>
-      </w:pPr>
-      <w:r>
-        <w:t>CPE x Lead Sources x Domestic.Intl</w:t>
-      </w:r>
-    </w:p>
-    <w:p>
-      <w:pPr>
-        <w:pStyle w:val="ListParagraph"/>
-        <w:numPr>
-          <w:ilvl w:val="0"/>
-          <w:numId w:val="1"/>
-        </w:numPr>
-      </w:pPr>
-      <w:r>
-        <w:t>CPE x Lead Sources x Lead Attributes</w:t>
-      </w:r>
-    </w:p>
-    <w:p/>
-    <w:p>
-      <w:pPr>
-        <w:rPr>
-          <w:b/>
-          <w:bCs/>
-        </w:rPr>
-      </w:pPr>
-      <w:r>
-        <w:rPr>
-          <w:b/>
-          <w:bCs/>
-        </w:rPr>
-        <w:t>Cost per Enrollment by Geography</w:t>
-      </w:r>
-      <w:r>
-        <w:rPr>
-          <w:b/>
-          <w:bCs/>
-        </w:rPr>
-        <w:t xml:space="preserve"> - Badr</w:t>
-      </w:r>
-    </w:p>
-    <w:p>
-      <w:pPr>
-        <w:pStyle w:val="ListParagraph"/>
-        <w:numPr>
-          <w:ilvl w:val="0"/>
-          <w:numId w:val="1"/>
-        </w:numPr>
-      </w:pPr>
-      <w:r>
-        <w:t>CPE x Domestic.Intl</w:t>
-      </w:r>
-    </w:p>
-    <w:p>
-      <w:pPr>
-        <w:pStyle w:val="ListParagraph"/>
-        <w:numPr>
-          <w:ilvl w:val="0"/>
-          <w:numId w:val="1"/>
-        </w:numPr>
-      </w:pPr>
-      <w:r>
-        <w:t>CPE x State</w:t>
-      </w:r>
-    </w:p>
-    <w:p>
-      <w:pPr>
-        <w:pStyle w:val="ListParagraph"/>
-        <w:numPr>
-          <w:ilvl w:val="0"/>
-          <w:numId w:val="1"/>
-        </w:numPr>
-      </w:pPr>
-      <w:r>
-        <w:t>CPE x State x Sources</w:t>
-      </w:r>
-    </w:p>
-    <w:p>
-      <w:pPr>
-        <w:pStyle w:val="ListParagraph"/>
-        <w:numPr>
-          <w:ilvl w:val="0"/>
-          <w:numId w:val="1"/>
-        </w:numPr>
-      </w:pPr>
-      <w:r>
-        <w:t>CPE x State x Lead Attributes</w:t>
-      </w:r>
-    </w:p>
-    <w:p/>
-    <w:p>
-      <w:pPr>
-        <w:rPr>
-          <w:b/>
-          <w:bCs/>
-        </w:rPr>
-      </w:pPr>
-      <w:r>
-        <w:rPr>
-          <w:b/>
-          <w:bCs/>
-        </w:rPr>
-        <w:t>ROI - Victor</w:t>
-      </w:r>
-    </w:p>
-    <w:p/>
-    <w:p>
-      <w:pPr>
-        <w:rPr>
-          <w:b/>
-          <w:bCs/>
-        </w:rPr>
-      </w:pPr>
-      <w:r>
-        <w:rPr>
-          <w:b/>
-          <w:bCs/>
-        </w:rPr>
-        <w:t>Climax (Description of findings)</w:t>
-      </w:r>
-    </w:p>
-    <w:p>
-      <w:pPr>
-        <w:pStyle w:val="ListParagraph"/>
-        <w:numPr>
-          <w:ilvl w:val="0"/>
-          <w:numId w:val="1"/>
-        </w:numPr>
-      </w:pPr>
-      <w:r>
-        <w:t>Summary of Attributes of Lead</w:t>
-      </w:r>
-    </w:p>
-    <w:p>
-      <w:pPr>
-        <w:pStyle w:val="ListParagraph"/>
-        <w:numPr>
-          <w:ilvl w:val="0"/>
-          <w:numId w:val="1"/>
-        </w:numPr>
-      </w:pPr>
-      <w:r>
-        <w:t>Summary of Cost per Enrollment by Sources</w:t>
-      </w:r>
-    </w:p>
-    <w:p>
-      <w:pPr>
-        <w:pStyle w:val="ListParagraph"/>
-        <w:numPr>
-          <w:ilvl w:val="0"/>
-          <w:numId w:val="1"/>
-        </w:numPr>
-      </w:pPr>
-      <w:r>
-        <w:t>Cost per Enrollment by Geography</w:t>
-      </w:r>
-    </w:p>
-    <w:p>
-      <w:pPr>
-        <w:rPr>
-          <w:b/>
-          <w:bCs/>
-        </w:rPr>
-      </w:pPr>
-      <w:r>
-        <w:rPr>
-          <w:b/>
-          <w:bCs/>
-        </w:rPr>
-        <w:t>Falling Action (Summary of impacts to the business from findings)</w:t>
-      </w:r>
-    </w:p>
-    <w:p>
-      <w:pPr>
-        <w:pStyle w:val="ListParagraph"/>
-        <w:numPr>
-          <w:ilvl w:val="0"/>
-          <w:numId w:val="1"/>
-        </w:numPr>
-      </w:pPr>
-      <w:r>
-        <w:lastRenderedPageBreak/>
+      <w:pPr>
+        <w:pStyle w:val="ListParagraph"/>
+        <w:numPr>
+          <w:ilvl w:val="0"/>
+          <w:numId w:val="1"/>
+        </w:numPr>
+      </w:pPr>
+      <w:r>
         <w:t>Business Recommendations</w:t>
       </w:r>
     </w:p>
@@ -437,6 +495,13 @@
           <w:bCs/>
         </w:rPr>
         <w:t>Denouement (Tee up of next set of analysis/monitoring)</w:t>
+      </w:r>
+      <w:r>
+        <w:rPr>
+          <w:b/>
+          <w:bCs/>
+        </w:rPr>
+        <w:t xml:space="preserve"> – Tremaine/Victor</w:t>
       </w:r>
     </w:p>
     <w:p>

</xml_diff>

<commit_message>
updating climax and business impact section
</commit_message>
<xml_diff>
--- a/Presentation Script.docx
+++ b/Presentation Script.docx
@@ -168,7 +168,13 @@
         </w:numPr>
       </w:pPr>
       <w:r>
-        <w:t>Leads between 22-34 have better CPE and higher enrollments</w:t>
+        <w:t>Leads between 22-3</w:t>
+      </w:r>
+      <w:r>
+        <w:t>5</w:t>
+      </w:r>
+      <w:r>
+        <w:t xml:space="preserve"> have better CPE and higher enrollments</w:t>
       </w:r>
     </w:p>
     <w:p>
@@ -467,19 +473,148 @@
           <w:b/>
           <w:bCs/>
         </w:rPr>
-        <w:t xml:space="preserve"> - Tremaine</w:t>
-      </w:r>
-    </w:p>
-    <w:p>
-      <w:pPr>
-        <w:pStyle w:val="ListParagraph"/>
-        <w:numPr>
-          <w:ilvl w:val="0"/>
-          <w:numId w:val="1"/>
-        </w:numPr>
-      </w:pPr>
-      <w:r>
-        <w:t>Business Recommendations</w:t>
+        <w:t xml:space="preserve"> </w:t>
+      </w:r>
+      <w:r>
+        <w:rPr>
+          <w:b/>
+          <w:bCs/>
+        </w:rPr>
+        <w:t>–</w:t>
+      </w:r>
+      <w:r>
+        <w:rPr>
+          <w:b/>
+          <w:bCs/>
+        </w:rPr>
+        <w:t xml:space="preserve"> Tremaine</w:t>
+      </w:r>
+    </w:p>
+    <w:p>
+      <w:pPr>
+        <w:pStyle w:val="ListParagraph"/>
+        <w:numPr>
+          <w:ilvl w:val="0"/>
+          <w:numId w:val="3"/>
+        </w:numPr>
+      </w:pPr>
+      <w:r>
+        <w:t>Target the ideal demographic (22-35 years old, female, has a bachelor’s degree)</w:t>
+      </w:r>
+    </w:p>
+    <w:p>
+      <w:pPr>
+        <w:pStyle w:val="ListParagraph"/>
+        <w:numPr>
+          <w:ilvl w:val="1"/>
+          <w:numId w:val="3"/>
+        </w:numPr>
+      </w:pPr>
+      <w:r>
+        <w:t>CPE for leads under 21 and over 35 is $569 compared to $307 for leads between 22 and 35 years old</w:t>
+      </w:r>
+    </w:p>
+    <w:p>
+      <w:pPr>
+        <w:pStyle w:val="ListParagraph"/>
+        <w:numPr>
+          <w:ilvl w:val="2"/>
+          <w:numId w:val="3"/>
+        </w:numPr>
+      </w:pPr>
+      <w:r>
+        <w:t>At the current lead acquire rate (</w:t>
+      </w:r>
+      <w:r>
+        <w:t>0.0032556), re-direct spending on leads outside of this age range would result in an additional 376 enrollments.  An improvement over the 205 enrollments from leads outside of this age range.</w:t>
+      </w:r>
+    </w:p>
+    <w:p>
+      <w:pPr>
+        <w:pStyle w:val="ListParagraph"/>
+        <w:numPr>
+          <w:ilvl w:val="1"/>
+          <w:numId w:val="3"/>
+        </w:numPr>
+      </w:pPr>
+      <w:r>
+        <w:t xml:space="preserve">At a CPE of $2,648 and 343 enrollments, </w:t>
+      </w:r>
+      <w:r>
+        <w:t xml:space="preserve">domestic </w:t>
+      </w:r>
+      <w:r>
+        <w:t xml:space="preserve">leads with a </w:t>
+      </w:r>
+      <w:proofErr w:type="gramStart"/>
+      <w:r>
+        <w:t>Bachelor’s</w:t>
+      </w:r>
+      <w:proofErr w:type="gramEnd"/>
+      <w:r>
+        <w:t xml:space="preserve"> degree are showing the best performance.  Followed by leads with a </w:t>
+      </w:r>
+      <w:proofErr w:type="gramStart"/>
+      <w:r>
+        <w:t>Master’s</w:t>
+      </w:r>
+      <w:proofErr w:type="gramEnd"/>
+      <w:r>
+        <w:t xml:space="preserve"> degree at </w:t>
+      </w:r>
+      <w:r>
+        <w:t>$3,562 CPE and 101 Enrollments</w:t>
+      </w:r>
+    </w:p>
+    <w:p>
+      <w:pPr>
+        <w:pStyle w:val="ListParagraph"/>
+        <w:numPr>
+          <w:ilvl w:val="2"/>
+          <w:numId w:val="3"/>
+        </w:numPr>
+      </w:pPr>
+      <w:r>
+        <w:t>Leads with a high school degree and Associates degree have CPE’s well above the margin at $69,970 and $29,063 respectively and a combined cost of $128,096</w:t>
+      </w:r>
+    </w:p>
+    <w:p>
+      <w:pPr>
+        <w:pStyle w:val="ListParagraph"/>
+        <w:numPr>
+          <w:ilvl w:val="2"/>
+          <w:numId w:val="3"/>
+        </w:numPr>
+      </w:pPr>
+      <w:r>
+        <w:t>At the current lead acquire rate (0.00035), re-directing spending from high school and associate degree holders towards leads with a masters or bachelor’s degree would result in an additional 44 leads compared to 3 leads from the former.  A 1,466% improvement in enrollment!</w:t>
+      </w:r>
+    </w:p>
+    <w:p>
+      <w:pPr>
+        <w:pStyle w:val="ListParagraph"/>
+        <w:numPr>
+          <w:ilvl w:val="0"/>
+          <w:numId w:val="3"/>
+        </w:numPr>
+      </w:pPr>
+      <w:r>
+        <w:t>Refocus spending on sources based on the effectiveness by state</w:t>
+      </w:r>
+    </w:p>
+    <w:p>
+      <w:pPr>
+        <w:pStyle w:val="ListParagraph"/>
+        <w:numPr>
+          <w:ilvl w:val="0"/>
+          <w:numId w:val="3"/>
+        </w:numPr>
+      </w:pPr>
+      <w:r>
+        <w:t xml:space="preserve">Redirect spending from states with no enrollment to </w:t>
+      </w:r>
+      <w:r>
+        <w:t>the top 5 states with the highest enrollment</w:t>
       </w:r>
     </w:p>
     <w:p>
@@ -619,6 +754,92 @@
     </w:lvl>
   </w:abstractNum>
   <w:abstractNum w:abstractNumId="1" w15:restartNumberingAfterBreak="0">
+    <w:nsid w:val="703E5A1C"/>
+    <w:multiLevelType w:val="hybridMultilevel"/>
+    <w:tmpl w:val="3F4A4846"/>
+    <w:lvl w:ilvl="0" w:tplc="0409000F">
+      <w:start w:val="1"/>
+      <w:numFmt w:val="decimal"/>
+      <w:lvlText w:val="%1."/>
+      <w:lvlJc w:val="left"/>
+      <w:pPr>
+        <w:ind w:left="720" w:hanging="360"/>
+      </w:pPr>
+    </w:lvl>
+    <w:lvl w:ilvl="1" w:tplc="04090019">
+      <w:start w:val="1"/>
+      <w:numFmt w:val="lowerLetter"/>
+      <w:lvlText w:val="%2."/>
+      <w:lvlJc w:val="left"/>
+      <w:pPr>
+        <w:ind w:left="1440" w:hanging="360"/>
+      </w:pPr>
+    </w:lvl>
+    <w:lvl w:ilvl="2" w:tplc="0409001B">
+      <w:start w:val="1"/>
+      <w:numFmt w:val="lowerRoman"/>
+      <w:lvlText w:val="%3."/>
+      <w:lvlJc w:val="right"/>
+      <w:pPr>
+        <w:ind w:left="2160" w:hanging="180"/>
+      </w:pPr>
+    </w:lvl>
+    <w:lvl w:ilvl="3" w:tplc="0409000F" w:tentative="1">
+      <w:start w:val="1"/>
+      <w:numFmt w:val="decimal"/>
+      <w:lvlText w:val="%4."/>
+      <w:lvlJc w:val="left"/>
+      <w:pPr>
+        <w:ind w:left="2880" w:hanging="360"/>
+      </w:pPr>
+    </w:lvl>
+    <w:lvl w:ilvl="4" w:tplc="04090019" w:tentative="1">
+      <w:start w:val="1"/>
+      <w:numFmt w:val="lowerLetter"/>
+      <w:lvlText w:val="%5."/>
+      <w:lvlJc w:val="left"/>
+      <w:pPr>
+        <w:ind w:left="3600" w:hanging="360"/>
+      </w:pPr>
+    </w:lvl>
+    <w:lvl w:ilvl="5" w:tplc="0409001B" w:tentative="1">
+      <w:start w:val="1"/>
+      <w:numFmt w:val="lowerRoman"/>
+      <w:lvlText w:val="%6."/>
+      <w:lvlJc w:val="right"/>
+      <w:pPr>
+        <w:ind w:left="4320" w:hanging="180"/>
+      </w:pPr>
+    </w:lvl>
+    <w:lvl w:ilvl="6" w:tplc="0409000F" w:tentative="1">
+      <w:start w:val="1"/>
+      <w:numFmt w:val="decimal"/>
+      <w:lvlText w:val="%7."/>
+      <w:lvlJc w:val="left"/>
+      <w:pPr>
+        <w:ind w:left="5040" w:hanging="360"/>
+      </w:pPr>
+    </w:lvl>
+    <w:lvl w:ilvl="7" w:tplc="04090019" w:tentative="1">
+      <w:start w:val="1"/>
+      <w:numFmt w:val="lowerLetter"/>
+      <w:lvlText w:val="%8."/>
+      <w:lvlJc w:val="left"/>
+      <w:pPr>
+        <w:ind w:left="5760" w:hanging="360"/>
+      </w:pPr>
+    </w:lvl>
+    <w:lvl w:ilvl="8" w:tplc="0409001B" w:tentative="1">
+      <w:start w:val="1"/>
+      <w:numFmt w:val="lowerRoman"/>
+      <w:lvlText w:val="%9."/>
+      <w:lvlJc w:val="right"/>
+      <w:pPr>
+        <w:ind w:left="6480" w:hanging="180"/>
+      </w:pPr>
+    </w:lvl>
+  </w:abstractNum>
+  <w:abstractNum w:abstractNumId="2" w15:restartNumberingAfterBreak="0">
     <w:nsid w:val="717F783C"/>
     <w:multiLevelType w:val="hybridMultilevel"/>
     <w:tmpl w:val="0D5865BA"/>
@@ -731,10 +952,13 @@
     </w:lvl>
   </w:abstractNum>
   <w:num w:numId="1">
-    <w:abstractNumId w:val="1"/>
+    <w:abstractNumId w:val="2"/>
   </w:num>
   <w:num w:numId="2">
     <w:abstractNumId w:val="0"/>
+  </w:num>
+  <w:num w:numId="3">
+    <w:abstractNumId w:val="1"/>
   </w:num>
 </w:numbering>
 </file>

</xml_diff>